<commit_message>
Replace Dot ctruct with Point struct
</commit_message>
<xml_diff>
--- a/Contur/Docs/Сеточная векторизация.docx
+++ b/Contur/Docs/Сеточная векторизация.docx
@@ -1,10 +1,10 @@
 
 <file path=word/document.xml><?xml version="1.0" encoding="utf-8"?>
-<w:document xmlns:ve="http://schemas.openxmlformats.org/markup-compatibility/2006" xmlns:o="urn:schemas-microsoft-com:office:office" xmlns:r="http://schemas.openxmlformats.org/officeDocument/2006/relationships" xmlns:m="http://schemas.openxmlformats.org/officeDocument/2006/math" xmlns:v="urn:schemas-microsoft-com:vml" xmlns:wp="http://schemas.openxmlformats.org/drawingml/2006/wordprocessingDrawing" xmlns:w10="urn:schemas-microsoft-com:office:word" xmlns:w="http://schemas.openxmlformats.org/wordprocessingml/2006/main" xmlns:wne="http://schemas.microsoft.com/office/word/2006/wordml">
+<w:document xmlns:wpc="http://schemas.microsoft.com/office/word/2010/wordprocessingCanvas" xmlns:mc="http://schemas.openxmlformats.org/markup-compatibility/2006" xmlns:o="urn:schemas-microsoft-com:office:office" xmlns:r="http://schemas.openxmlformats.org/officeDocument/2006/relationships" xmlns:m="http://schemas.openxmlformats.org/officeDocument/2006/math" xmlns:v="urn:schemas-microsoft-com:vml" xmlns:wp14="http://schemas.microsoft.com/office/word/2010/wordprocessingDrawing" xmlns:wp="http://schemas.openxmlformats.org/drawingml/2006/wordprocessingDrawing" xmlns:w10="urn:schemas-microsoft-com:office:word" xmlns:w="http://schemas.openxmlformats.org/wordprocessingml/2006/main" xmlns:w14="http://schemas.microsoft.com/office/word/2010/wordml" xmlns:wpg="http://schemas.microsoft.com/office/word/2010/wordprocessingGroup" xmlns:wpi="http://schemas.microsoft.com/office/word/2010/wordprocessingInk" xmlns:wne="http://schemas.microsoft.com/office/word/2006/wordml" xmlns:wps="http://schemas.microsoft.com/office/word/2010/wordprocessingShape" mc:Ignorable="w14 wp14">
   <w:body>
     <w:p>
       <w:pPr>
-        <w:pStyle w:val="1"/>
+        <w:pStyle w:val="Heading1"/>
         <w:rPr>
           <w:lang w:val="ru-RU"/>
         </w:rPr>
@@ -44,7 +44,7 @@
     </w:p>
     <w:p>
       <w:pPr>
-        <w:pStyle w:val="2"/>
+        <w:pStyle w:val="Heading2"/>
         <w:rPr>
           <w:lang w:val="ru-RU"/>
         </w:rPr>
@@ -225,35 +225,7 @@
         <w:rPr>
           <w:lang w:val="ru-RU"/>
         </w:rPr>
-        <w:t xml:space="preserve"> определения </w:t>
-      </w:r>
-      <w:proofErr w:type="gramStart"/>
-      <w:r>
-        <w:rPr>
-          <w:lang w:val="ru-RU"/>
-        </w:rPr>
-        <w:t>к</w:t>
-      </w:r>
-      <w:proofErr w:type="gramEnd"/>
-      <w:r>
-        <w:rPr>
-          <w:lang w:val="ru-RU"/>
-        </w:rPr>
-        <w:t>.</w:t>
-      </w:r>
-      <w:proofErr w:type="gramStart"/>
-      <w:r>
-        <w:rPr>
-          <w:lang w:val="ru-RU"/>
-        </w:rPr>
-        <w:t>с</w:t>
-      </w:r>
-      <w:proofErr w:type="gramEnd"/>
-      <w:r>
-        <w:rPr>
-          <w:lang w:val="ru-RU"/>
-        </w:rPr>
-        <w:t>. графа по этой привязке можно будет определить, к каким контурам прина</w:t>
+        <w:t xml:space="preserve"> определения к.с. графа по этой привязке можно будет определить, к каким контурам прина</w:t>
       </w:r>
       <w:r>
         <w:rPr>
@@ -270,30 +242,16 @@
     </w:p>
     <w:p>
       <w:pPr>
-        <w:pStyle w:val="2"/>
-        <w:rPr>
-          <w:lang w:val="ru-RU"/>
-        </w:rPr>
-      </w:pPr>
-      <w:r>
-        <w:rPr>
-          <w:lang w:val="ru-RU"/>
-        </w:rPr>
-        <w:t xml:space="preserve">Алгоритм определения </w:t>
-      </w:r>
-      <w:proofErr w:type="gramStart"/>
-      <w:r>
-        <w:rPr>
-          <w:lang w:val="ru-RU"/>
-        </w:rPr>
-        <w:t>к</w:t>
-      </w:r>
-      <w:proofErr w:type="gramEnd"/>
-      <w:r>
-        <w:rPr>
-          <w:lang w:val="ru-RU"/>
-        </w:rPr>
-        <w:t>.с.</w:t>
+        <w:pStyle w:val="Heading2"/>
+        <w:rPr>
+          <w:lang w:val="ru-RU"/>
+        </w:rPr>
+      </w:pPr>
+      <w:r>
+        <w:rPr>
+          <w:lang w:val="ru-RU"/>
+        </w:rPr>
+        <w:t>Алгоритм определения к.с.</w:t>
       </w:r>
     </w:p>
     <w:p>
@@ -310,7 +268,7 @@
       </w:r>
       <w:r>
         <w:rPr>
-          <w:lang w:val="en-US"/>
+          <w:lang w:val="ru-RU"/>
         </w:rPr>
         <w:t xml:space="preserve"> </w:t>
       </w:r>
@@ -456,7 +414,7 @@
     </w:p>
     <w:p>
       <w:pPr>
-        <w:pStyle w:val="2"/>
+        <w:pStyle w:val="Heading2"/>
         <w:rPr>
           <w:lang w:val="ru-RU"/>
         </w:rPr>
@@ -480,31 +438,193 @@
         </w:rPr>
         <w:t xml:space="preserve">Попутно с определением </w:t>
       </w:r>
-      <w:proofErr w:type="gramStart"/>
+      <w:r>
+        <w:rPr>
+          <w:lang w:val="ru-RU"/>
+        </w:rPr>
+        <w:t>компонент связности</w:t>
+      </w:r>
+      <w:r>
+        <w:rPr>
+          <w:lang w:val="ru-RU"/>
+        </w:rPr>
+        <w:t xml:space="preserve"> создаем разделительные точки, из которых позд</w:t>
+      </w:r>
+      <w:r>
+        <w:rPr>
+          <w:lang w:val="ru-RU"/>
+        </w:rPr>
+        <w:t>н</w:t>
+      </w:r>
+      <w:r>
+        <w:rPr>
+          <w:lang w:val="ru-RU"/>
+        </w:rPr>
+        <w:t>ее будем строить контуры векторного изображения.</w:t>
+      </w:r>
+      <w:r>
+        <w:rPr>
+          <w:lang w:val="ru-RU"/>
+        </w:rPr>
+        <w:t xml:space="preserve"> </w:t>
+      </w:r>
+      <w:r>
+        <w:rPr>
+          <w:lang w:val="ru-RU"/>
+        </w:rPr>
+        <w:t xml:space="preserve">В процессе выяснения смежности мы проверяем все пиксели на отрезке, соединяющем узлы. Когда на этом отрезке встречается черный пиксель, создаем разделительную точку с координатами этого пикселя и </w:t>
+      </w:r>
+      <w:r>
+        <w:rPr>
+          <w:lang w:val="ru-RU"/>
+        </w:rPr>
+        <w:t xml:space="preserve"> </w:t>
+      </w:r>
+      <w:r>
+        <w:rPr>
+          <w:lang w:val="ru-RU"/>
+        </w:rPr>
+        <w:t>ссылками на два узла по концам отрезка.</w:t>
+      </w:r>
+    </w:p>
+    <w:p>
+      <w:pPr>
+        <w:pStyle w:val="Heading2"/>
+        <w:rPr>
+          <w:lang w:val="ru-RU"/>
+        </w:rPr>
+      </w:pPr>
+      <w:r>
+        <w:rPr>
+          <w:lang w:val="ru-RU"/>
+        </w:rPr>
+        <w:t>Распределение точек по контурам</w:t>
+      </w:r>
+    </w:p>
+    <w:p>
+      <w:pPr>
+        <w:rPr>
+          <w:lang w:val="ru-RU"/>
+        </w:rPr>
+      </w:pPr>
+      <w:r>
+        <w:rPr>
+          <w:lang w:val="ru-RU"/>
+        </w:rPr>
+        <w:t xml:space="preserve">На </w:t>
+      </w:r>
+      <w:r>
+        <w:rPr>
+          <w:lang w:val="ru-RU"/>
+        </w:rPr>
+        <w:t>следующем</w:t>
+      </w:r>
+      <w:r>
+        <w:rPr>
+          <w:lang w:val="ru-RU"/>
+        </w:rPr>
+        <w:t xml:space="preserve"> этапе точки контуров, найденные </w:t>
+      </w:r>
+      <w:r>
+        <w:rPr>
+          <w:lang w:val="ru-RU"/>
+        </w:rPr>
+        <w:t xml:space="preserve">ранее, выстраиваются в ломаные, </w:t>
+      </w:r>
+      <w:r>
+        <w:rPr>
+          <w:lang w:val="ru-RU"/>
+        </w:rPr>
+        <w:t>аппроксимирующие линии исходного изображения.</w:t>
+      </w:r>
+    </w:p>
+    <w:p>
+      <w:pPr>
+        <w:rPr>
+          <w:lang w:val="ru-RU"/>
+        </w:rPr>
+      </w:pPr>
+      <w:r>
+        <w:rPr>
+          <w:lang w:val="ru-RU"/>
+        </w:rPr>
+        <w:t>Все множество точек разбиваем на подмножества таких точек, что относятся к одной компоненте связности.</w:t>
+      </w:r>
+      <w:r>
+        <w:rPr>
+          <w:lang w:val="ru-RU"/>
+        </w:rPr>
+        <w:t xml:space="preserve"> </w:t>
+      </w:r>
+      <w:r>
+        <w:rPr>
+          <w:lang w:val="ru-RU"/>
+        </w:rPr>
+        <w:t>Для этого просматриваем все точки и для каждой определяем ее к.с. опосредованно через охраняющие точку узлы.</w:t>
+      </w:r>
+    </w:p>
+    <w:p>
+      <w:pPr>
+        <w:rPr>
+          <w:lang w:val="ru-RU"/>
+        </w:rPr>
+      </w:pPr>
+      <w:r>
+        <w:rPr>
+          <w:lang w:val="ru-RU"/>
+        </w:rPr>
+        <w:t xml:space="preserve">Точки на замкнутых линиях </w:t>
+      </w:r>
+      <w:r>
+        <w:rPr>
+          <w:lang w:val="ru-RU"/>
+        </w:rPr>
+        <w:t>у</w:t>
+      </w:r>
+      <w:r>
+        <w:rPr>
+          <w:lang w:val="ru-RU"/>
+        </w:rPr>
+        <w:t>двоятся и попадут в две разные компоненты, точки на незам</w:t>
+      </w:r>
       <w:r>
         <w:rPr>
           <w:lang w:val="ru-RU"/>
         </w:rPr>
         <w:t>к</w:t>
       </w:r>
-      <w:proofErr w:type="gramEnd"/>
-      <w:r>
-        <w:rPr>
-          <w:lang w:val="ru-RU"/>
-        </w:rPr>
-        <w:t>.с. создаем разделительные точки, из которых позд</w:t>
-      </w:r>
-      <w:r>
-        <w:rPr>
-          <w:lang w:val="ru-RU"/>
-        </w:rPr>
-        <w:t>н</w:t>
-      </w:r>
-      <w:r>
-        <w:rPr>
-          <w:lang w:val="ru-RU"/>
-        </w:rPr>
-        <w:t>ее будем строить контуры векторного изображения.</w:t>
+      <w:r>
+        <w:rPr>
+          <w:lang w:val="ru-RU"/>
+        </w:rPr>
+        <w:t>нутых линиях - только в одну.</w:t>
+      </w:r>
+    </w:p>
+    <w:p>
+      <w:pPr>
+        <w:pStyle w:val="Heading2"/>
+        <w:rPr>
+          <w:lang w:val="ru-RU"/>
+        </w:rPr>
+      </w:pPr>
+      <w:r>
+        <w:rPr>
+          <w:lang w:val="ru-RU"/>
+        </w:rPr>
+        <w:t>Сборка контуров</w:t>
+      </w:r>
+    </w:p>
+    <w:p>
+      <w:pPr>
+        <w:rPr>
+          <w:lang w:val="ru-RU"/>
+        </w:rPr>
+      </w:pPr>
+      <w:r>
+        <w:rPr>
+          <w:lang w:val="ru-RU"/>
+        </w:rPr>
+        <w:t>Неупорядоченное множество точек, относящихся к одному контуру, следует выстроить в линию.</w:t>
       </w:r>
       <w:r>
         <w:rPr>
@@ -516,7 +636,118 @@
         <w:rPr>
           <w:lang w:val="ru-RU"/>
         </w:rPr>
-        <w:t xml:space="preserve">В процессе выяснения смежности мы проверяем все пиксели на отрезке, соединяющем узлы. Когда на этом отрезке встречается черный пиксель, создаем разделительную точку с координатами этого пикселя и </w:t>
+        <w:t>Для этого возьмем любую точку и сделаем ее первой точкой контура. Следующей точкой контура будет ближайшая к ней и т.д.</w:t>
+      </w:r>
+      <w:r>
+        <w:rPr>
+          <w:lang w:val="ru-RU"/>
+        </w:rPr>
+        <w:t>, пока все точки не будут выстроены.</w:t>
+      </w:r>
+    </w:p>
+    <w:p>
+      <w:pPr>
+        <w:rPr>
+          <w:lang w:val="ru-RU"/>
+        </w:rPr>
+      </w:pPr>
+      <w:r>
+        <w:rPr>
+          <w:lang w:val="ru-RU"/>
+        </w:rPr>
+        <w:t xml:space="preserve">Легко понять, что расстояние между соседними точками контура не </w:t>
+      </w:r>
+      <w:r>
+        <w:rPr>
+          <w:lang w:val="ru-RU"/>
+        </w:rPr>
+        <w:t xml:space="preserve">превышает </w:t>
+      </w:r>
+      <w:r>
+        <w:rPr>
+          <w:lang w:val="ru-RU"/>
+        </w:rPr>
+        <w:t>диагонали</w:t>
+      </w:r>
+      <w:r>
+        <w:rPr>
+          <w:lang w:val="ru-RU"/>
+        </w:rPr>
+        <w:t xml:space="preserve"> ячейки сетки</w:t>
+      </w:r>
+      <w:r>
+        <w:rPr>
+          <w:lang w:val="ru-RU"/>
+        </w:rPr>
+        <w:t xml:space="preserve">. </w:t>
+      </w:r>
+      <w:r>
+        <w:rPr>
+          <w:lang w:val="ru-RU"/>
+        </w:rPr>
+        <w:t xml:space="preserve">Если расстояние до ближайшей точки превышает </w:t>
+      </w:r>
+      <w:r>
+        <w:rPr>
+          <w:lang w:val="ru-RU"/>
+        </w:rPr>
+        <w:t>диагональ ячейки</w:t>
+      </w:r>
+      <w:r>
+        <w:rPr>
+          <w:lang w:val="ru-RU"/>
+        </w:rPr>
+        <w:t>, то что-то пошло не так.</w:t>
+      </w:r>
+    </w:p>
+    <w:p>
+      <w:pPr>
+        <w:rPr>
+          <w:lang w:val="ru-RU"/>
+        </w:rPr>
+      </w:pPr>
+      <w:r>
+        <w:rPr>
+          <w:lang w:val="ru-RU"/>
+        </w:rPr>
+        <w:t xml:space="preserve">Точки замкнутого контура </w:t>
+      </w:r>
+      <w:r>
+        <w:rPr>
+          <w:lang w:val="ru-RU"/>
+        </w:rPr>
+        <w:t>обязательно выстроятся в линию</w:t>
+      </w:r>
+      <w:r>
+        <w:rPr>
+          <w:lang w:val="ru-RU"/>
+        </w:rPr>
+        <w:t xml:space="preserve">, т.е. расстояние между первой и последней будет не больше </w:t>
+      </w:r>
+      <w:r>
+        <w:rPr>
+          <w:lang w:val="ru-RU"/>
+        </w:rPr>
+        <w:t>диагонали ячейки</w:t>
+      </w:r>
+      <w:r>
+        <w:rPr>
+          <w:lang w:val="ru-RU"/>
+        </w:rPr>
+        <w:t>.</w:t>
+      </w:r>
+    </w:p>
+    <w:p>
+      <w:pPr>
+        <w:rPr>
+          <w:lang w:val="ru-RU"/>
+        </w:rPr>
+      </w:pPr>
+      <w:r>
+        <w:rPr>
+          <w:lang w:val="ru-RU"/>
+        </w:rPr>
+        <w:t>Если контур не замкнутый, то таким алгоритмом можно выстроить лишь часть линии, от первой точки до одного из концов линии.</w:t>
       </w:r>
       <w:r>
         <w:rPr>
@@ -524,299 +755,10 @@
         </w:rPr>
         <w:t xml:space="preserve"> </w:t>
       </w:r>
-      <w:r>
-        <w:rPr>
-          <w:lang w:val="ru-RU"/>
-        </w:rPr>
-        <w:t>ссылками на два узла по концам отрезка.</w:t>
-      </w:r>
-    </w:p>
-    <w:p>
-      <w:pPr>
-        <w:pStyle w:val="2"/>
-        <w:rPr>
-          <w:lang w:val="ru-RU"/>
-        </w:rPr>
-      </w:pPr>
-      <w:r>
-        <w:rPr>
-          <w:lang w:val="ru-RU"/>
-        </w:rPr>
-        <w:t>Распределение точек по контурам</w:t>
-      </w:r>
-    </w:p>
-    <w:p>
-      <w:pPr>
-        <w:rPr>
-          <w:lang w:val="ru-RU"/>
-        </w:rPr>
-      </w:pPr>
-      <w:r>
-        <w:rPr>
-          <w:lang w:val="ru-RU"/>
-        </w:rPr>
-        <w:t xml:space="preserve">На </w:t>
-      </w:r>
-      <w:r>
-        <w:rPr>
-          <w:lang w:val="ru-RU"/>
-        </w:rPr>
-        <w:t>следующем</w:t>
-      </w:r>
-      <w:r>
-        <w:rPr>
-          <w:lang w:val="ru-RU"/>
-        </w:rPr>
-        <w:t xml:space="preserve"> этапе точки контуров, найденные </w:t>
-      </w:r>
-      <w:r>
-        <w:rPr>
-          <w:lang w:val="ru-RU"/>
-        </w:rPr>
-        <w:t xml:space="preserve">ранее, выстраиваются в ломаные, </w:t>
-      </w:r>
-      <w:r>
-        <w:rPr>
-          <w:lang w:val="ru-RU"/>
-        </w:rPr>
-        <w:t>аппроксимирующие линии исходного изображения.</w:t>
-      </w:r>
-    </w:p>
-    <w:p>
-      <w:pPr>
-        <w:rPr>
-          <w:lang w:val="ru-RU"/>
-        </w:rPr>
-      </w:pPr>
-      <w:r>
-        <w:rPr>
-          <w:lang w:val="ru-RU"/>
-        </w:rPr>
-        <w:t>Все множество точек разбиваем на подмножества таких точек, что относятся к одной компоненте связности.</w:t>
-      </w:r>
-      <w:r>
-        <w:rPr>
-          <w:lang w:val="ru-RU"/>
-        </w:rPr>
-        <w:t xml:space="preserve"> </w:t>
-      </w:r>
-      <w:r>
-        <w:rPr>
-          <w:lang w:val="ru-RU"/>
-        </w:rPr>
-        <w:t xml:space="preserve">Для этого просматриваем все точки и для каждой определяем ее </w:t>
-      </w:r>
-      <w:proofErr w:type="gramStart"/>
-      <w:r>
-        <w:rPr>
-          <w:lang w:val="ru-RU"/>
-        </w:rPr>
-        <w:t>к</w:t>
-      </w:r>
-      <w:proofErr w:type="gramEnd"/>
-      <w:r>
-        <w:rPr>
-          <w:lang w:val="ru-RU"/>
-        </w:rPr>
-        <w:t>.с. опосредованно через охраняющие точку узлы.</w:t>
-      </w:r>
-    </w:p>
-    <w:p>
-      <w:pPr>
-        <w:rPr>
-          <w:lang w:val="ru-RU"/>
-        </w:rPr>
-      </w:pPr>
-      <w:r>
-        <w:rPr>
-          <w:lang w:val="ru-RU"/>
-        </w:rPr>
-        <w:t xml:space="preserve">Точки на замкнутых линиях </w:t>
-      </w:r>
-      <w:r>
-        <w:rPr>
-          <w:lang w:val="ru-RU"/>
-        </w:rPr>
-        <w:t>у</w:t>
-      </w:r>
-      <w:r>
-        <w:rPr>
-          <w:lang w:val="ru-RU"/>
-        </w:rPr>
-        <w:t>двоятся и попадут в две разные компоненты, точки на незам</w:t>
-      </w:r>
-      <w:r>
-        <w:rPr>
-          <w:lang w:val="ru-RU"/>
-        </w:rPr>
-        <w:t>к</w:t>
-      </w:r>
-      <w:r>
-        <w:rPr>
-          <w:lang w:val="ru-RU"/>
-        </w:rPr>
-        <w:t>нутых линиях - только в одну.</w:t>
-      </w:r>
-    </w:p>
-    <w:p>
-      <w:pPr>
-        <w:pStyle w:val="2"/>
-        <w:rPr>
-          <w:lang w:val="ru-RU"/>
-        </w:rPr>
-      </w:pPr>
-      <w:r>
-        <w:rPr>
-          <w:lang w:val="ru-RU"/>
-        </w:rPr>
-        <w:t>Сборка контуров</w:t>
-      </w:r>
-    </w:p>
-    <w:p>
-      <w:pPr>
-        <w:rPr>
-          <w:lang w:val="ru-RU"/>
-        </w:rPr>
-      </w:pPr>
-      <w:r>
-        <w:rPr>
-          <w:lang w:val="ru-RU"/>
-        </w:rPr>
-        <w:t>Неупорядоченное множество точек, относящихся к одному контуру, следует выстроить в линию.</w:t>
-      </w:r>
-      <w:r>
-        <w:rPr>
-          <w:lang w:val="ru-RU"/>
-        </w:rPr>
-        <w:t xml:space="preserve"> </w:t>
-      </w:r>
-      <w:r>
-        <w:rPr>
-          <w:lang w:val="ru-RU"/>
-        </w:rPr>
-        <w:t>Для этого возьмем любую точку и сделаем ее первой точкой контура. Следующей точкой контура будет ближайшая к ней и т.д.</w:t>
-      </w:r>
-      <w:r>
-        <w:rPr>
-          <w:lang w:val="ru-RU"/>
-        </w:rPr>
-        <w:t>, пока все точки не будут выстроены.</w:t>
-      </w:r>
-    </w:p>
-    <w:p>
-      <w:pPr>
-        <w:rPr>
-          <w:lang w:val="ru-RU"/>
-        </w:rPr>
-      </w:pPr>
-      <w:r>
-        <w:rPr>
-          <w:lang w:val="ru-RU"/>
-        </w:rPr>
-        <w:t xml:space="preserve">Легко понять, что расстояние между соседними точками контура не </w:t>
-      </w:r>
-      <w:r>
-        <w:rPr>
-          <w:lang w:val="ru-RU"/>
-        </w:rPr>
-        <w:t xml:space="preserve">превышает </w:t>
-      </w:r>
-      <w:r>
-        <w:rPr>
-          <w:lang w:val="ru-RU"/>
-        </w:rPr>
-        <w:t>диагонали</w:t>
-      </w:r>
-      <w:r>
-        <w:rPr>
-          <w:lang w:val="ru-RU"/>
-        </w:rPr>
-        <w:t xml:space="preserve"> ячейки сетки</w:t>
-      </w:r>
-      <w:r>
-        <w:rPr>
-          <w:lang w:val="ru-RU"/>
-        </w:rPr>
-        <w:t xml:space="preserve">. </w:t>
-      </w:r>
-      <w:r>
-        <w:rPr>
-          <w:lang w:val="ru-RU"/>
-        </w:rPr>
-        <w:t xml:space="preserve">Если расстояние до ближайшей точки превышает </w:t>
-      </w:r>
-      <w:r>
-        <w:rPr>
-          <w:lang w:val="ru-RU"/>
-        </w:rPr>
-        <w:t>диагональ ячейки</w:t>
-      </w:r>
-      <w:r>
-        <w:rPr>
-          <w:lang w:val="ru-RU"/>
-        </w:rPr>
-        <w:t>, то что-то пошло не так.</w:t>
-      </w:r>
-    </w:p>
-    <w:p>
-      <w:pPr>
-        <w:rPr>
-          <w:lang w:val="ru-RU"/>
-        </w:rPr>
-      </w:pPr>
-      <w:r>
-        <w:rPr>
-          <w:lang w:val="ru-RU"/>
-        </w:rPr>
-        <w:t xml:space="preserve">Точки замкнутого контура </w:t>
-      </w:r>
-      <w:r>
-        <w:rPr>
-          <w:lang w:val="ru-RU"/>
-        </w:rPr>
-        <w:t>обязательно выстроятся в линию</w:t>
-      </w:r>
-      <w:r>
-        <w:rPr>
-          <w:lang w:val="ru-RU"/>
-        </w:rPr>
-        <w:t xml:space="preserve">, т.е. расстояние между первой и последней будет не больше </w:t>
-      </w:r>
-      <w:r>
-        <w:rPr>
-          <w:lang w:val="ru-RU"/>
-        </w:rPr>
-        <w:t>диагонали ячейки</w:t>
-      </w:r>
-      <w:r>
-        <w:rPr>
-          <w:lang w:val="ru-RU"/>
-        </w:rPr>
-        <w:t>.</w:t>
-      </w:r>
-    </w:p>
-    <w:p>
-      <w:pPr>
-        <w:rPr>
-          <w:lang w:val="ru-RU"/>
-        </w:rPr>
-      </w:pPr>
-      <w:r>
-        <w:rPr>
-          <w:lang w:val="ru-RU"/>
-        </w:rPr>
-        <w:t>Если контур не замкнутый, то таким алгоритмом можно выстроить лишь часть линии, от первой точки до одного из концов линии.</w:t>
-      </w:r>
-      <w:r>
-        <w:rPr>
-          <w:lang w:val="ru-RU"/>
-        </w:rPr>
-        <w:t xml:space="preserve"> </w:t>
-      </w:r>
-    </w:p>
-    <w:p>
-      <w:pPr>
-        <w:pStyle w:val="2"/>
+    </w:p>
+    <w:p>
+      <w:pPr>
+        <w:pStyle w:val="Heading2"/>
         <w:rPr>
           <w:lang w:val="ru-RU"/>
         </w:rPr>
@@ -877,36 +819,143 @@
         <w:rPr>
           <w:lang w:val="ru-RU"/>
         </w:rPr>
-        <w:lastRenderedPageBreak/>
         <w:t>Для построения второй части линии нужно повторить процедуру поиска ближайших точек, еще раз начав с первой выбранной точки.</w:t>
       </w:r>
     </w:p>
     <w:p>
       <w:pPr>
-        <w:pStyle w:val="2"/>
-        <w:rPr>
-          <w:lang w:val="ru-RU"/>
-        </w:rPr>
-      </w:pPr>
-      <w:r>
-        <w:rPr>
-          <w:lang w:val="ru-RU"/>
-        </w:rPr>
-        <w:t>Разное</w:t>
-      </w:r>
-    </w:p>
-    <w:p>
-      <w:pPr>
-        <w:rPr>
-          <w:lang w:val="ru-RU"/>
-        </w:rPr>
-      </w:pPr>
-      <w:r>
-        <w:rPr>
-          <w:lang w:val="ru-RU"/>
-        </w:rPr>
-        <w:t>Из-за того, что линии матричного изображения бывают толстыми, некоторые узлы сетки оказываются целиком окруженными черными пикселями. Это приводит к возникновению единичных компонент связности и утрате разделительных точек.</w:t>
-      </w:r>
+        <w:pStyle w:val="Heading2"/>
+        <w:rPr>
+          <w:lang w:val="ru-RU"/>
+        </w:rPr>
+      </w:pPr>
+      <w:r>
+        <w:rPr>
+          <w:lang w:val="ru-RU"/>
+        </w:rPr>
+        <w:t>Толщина контурных линий</w:t>
+      </w:r>
+    </w:p>
+    <w:p>
+      <w:pPr>
+        <w:rPr>
+          <w:lang w:val="ru-RU"/>
+        </w:rPr>
+      </w:pPr>
+      <w:r>
+        <w:rPr>
+          <w:lang w:val="ru-RU"/>
+        </w:rPr>
+        <w:t xml:space="preserve">Из-за того, что линии матричного изображения бывают толстыми, некоторые узлы сетки оказываются целиком окруженными черными пикселями. Это приводит к возникновению </w:t>
+      </w:r>
+      <w:r>
+        <w:rPr>
+          <w:lang w:val="ru-RU"/>
+        </w:rPr>
+        <w:t xml:space="preserve">ложных </w:t>
+      </w:r>
+      <w:r>
+        <w:rPr>
+          <w:lang w:val="ru-RU"/>
+        </w:rPr>
+        <w:t xml:space="preserve"> компонент связности</w:t>
+      </w:r>
+      <w:r>
+        <w:rPr>
+          <w:lang w:val="ru-RU"/>
+        </w:rPr>
+        <w:t xml:space="preserve"> и, как следствие, к искажению контуров.</w:t>
+      </w:r>
+    </w:p>
+    <w:p>
+      <w:pPr>
+        <w:rPr>
+          <w:lang w:val="ru-RU"/>
+        </w:rPr>
+      </w:pPr>
+      <w:r>
+        <w:rPr>
+          <w:lang w:val="ru-RU"/>
+        </w:rPr>
+        <w:t>Выход в выносе узлов сетки за пределы контурных линий</w:t>
+      </w:r>
+      <w:r>
+        <w:rPr>
+          <w:lang w:val="ru-RU"/>
+        </w:rPr>
+        <w:t xml:space="preserve">, </w:t>
+      </w:r>
+      <w:r>
+        <w:rPr>
+          <w:lang w:val="ru-RU"/>
+        </w:rPr>
+        <w:t>иными словами, в переносе узла на ближайший белый пиксель. В частности из двух направлений переноса узла (вверх и влево от его законного положения) выбирается то, на котором первый белый пиксель встретится раньше.</w:t>
+      </w:r>
+    </w:p>
+    <w:p>
+      <w:pPr>
+        <w:rPr>
+          <w:lang w:val="ru-RU"/>
+        </w:rPr>
+      </w:pPr>
+      <w:r>
+        <w:rPr>
+          <w:lang w:val="ru-RU"/>
+        </w:rPr>
+        <w:t xml:space="preserve">Если узел сетки смещен, путь к нему из соседнего узла прокладывается буквой Г (как в Манхеттене). При  этом четные пиксели </w:t>
+      </w:r>
+      <w:r>
+        <w:rPr>
+          <w:lang w:val="ru-RU"/>
+        </w:rPr>
+        <w:t>распознаются только на первой ветке буквы.</w:t>
+      </w:r>
+    </w:p>
+    <w:p>
+      <w:pPr>
+        <w:rPr>
+          <w:lang w:val="ru-RU"/>
+        </w:rPr>
+      </w:pPr>
+      <w:r>
+        <w:rPr>
+          <w:lang w:val="ru-RU"/>
+        </w:rPr>
+        <w:t>Другое следствие ненулевой т</w:t>
+      </w:r>
+      <w:r>
+        <w:rPr>
+          <w:lang w:val="ru-RU"/>
+        </w:rPr>
+        <w:t>олщин</w:t>
+      </w:r>
+      <w:r>
+        <w:rPr>
+          <w:lang w:val="ru-RU"/>
+        </w:rPr>
+        <w:t>ы</w:t>
+      </w:r>
+      <w:r>
+        <w:rPr>
+          <w:lang w:val="ru-RU"/>
+        </w:rPr>
+        <w:t xml:space="preserve"> контурных линий</w:t>
+      </w:r>
+      <w:r>
+        <w:rPr>
+          <w:lang w:val="ru-RU"/>
+        </w:rPr>
+        <w:t xml:space="preserve"> – то, что определять положение разделительной точки лучше не по первому встреченному черному пикселю, а по среднему между первым и последним черными пикселями.</w:t>
+      </w:r>
+      <w:bookmarkStart w:id="0" w:name="_GoBack"/>
+      <w:bookmarkEnd w:id="0"/>
+    </w:p>
+    <w:p>
+      <w:pPr>
+        <w:rPr>
+          <w:lang w:val="ru-RU"/>
+        </w:rPr>
+      </w:pPr>
     </w:p>
     <w:p>
       <w:pPr>
@@ -988,7 +1037,7 @@
 </file>
 
 <file path=word/styles.xml><?xml version="1.0" encoding="utf-8"?>
-<w:styles xmlns:r="http://schemas.openxmlformats.org/officeDocument/2006/relationships" xmlns:w="http://schemas.openxmlformats.org/wordprocessingml/2006/main">
+<w:styles xmlns:mc="http://schemas.openxmlformats.org/markup-compatibility/2006" xmlns:r="http://schemas.openxmlformats.org/officeDocument/2006/relationships" xmlns:w="http://schemas.openxmlformats.org/wordprocessingml/2006/main" xmlns:w14="http://schemas.microsoft.com/office/word/2010/wordml" mc:Ignorable="w14">
   <w:docDefaults>
     <w:rPrDefault>
       <w:rPr>
@@ -1143,7 +1192,7 @@
     <w:lsdException w:name="Bibliography" w:uiPriority="37"/>
     <w:lsdException w:name="TOC Heading" w:uiPriority="39" w:qFormat="1"/>
   </w:latentStyles>
-  <w:style w:type="paragraph" w:default="1" w:styleId="a">
+  <w:style w:type="paragraph" w:default="1" w:styleId="Normal">
     <w:name w:val="Normal"/>
     <w:qFormat/>
     <w:rsid w:val="00B87220"/>
@@ -1151,11 +1200,11 @@
       <w:lang w:val="uk-UA"/>
     </w:rPr>
   </w:style>
-  <w:style w:type="paragraph" w:styleId="1">
+  <w:style w:type="paragraph" w:styleId="Heading1">
     <w:name w:val="heading 1"/>
-    <w:basedOn w:val="a"/>
-    <w:next w:val="a"/>
-    <w:link w:val="10"/>
+    <w:basedOn w:val="Normal"/>
+    <w:next w:val="Normal"/>
+    <w:link w:val="Heading1Char"/>
     <w:uiPriority w:val="9"/>
     <w:qFormat/>
     <w:rsid w:val="00010ED1"/>
@@ -1174,11 +1223,11 @@
       <w:szCs w:val="28"/>
     </w:rPr>
   </w:style>
-  <w:style w:type="paragraph" w:styleId="2">
+  <w:style w:type="paragraph" w:styleId="Heading2">
     <w:name w:val="heading 2"/>
-    <w:basedOn w:val="a"/>
-    <w:next w:val="a"/>
-    <w:link w:val="20"/>
+    <w:basedOn w:val="Normal"/>
+    <w:next w:val="Normal"/>
+    <w:link w:val="Heading2Char"/>
     <w:uiPriority w:val="9"/>
     <w:unhideWhenUsed/>
     <w:qFormat/>
@@ -1196,18 +1245,17 @@
       <w:szCs w:val="26"/>
     </w:rPr>
   </w:style>
-  <w:style w:type="character" w:default="1" w:styleId="a0">
+  <w:style w:type="character" w:default="1" w:styleId="DefaultParagraphFont">
     <w:name w:val="Default Paragraph Font"/>
     <w:uiPriority w:val="1"/>
     <w:semiHidden/>
     <w:unhideWhenUsed/>
   </w:style>
-  <w:style w:type="table" w:default="1" w:styleId="a1">
+  <w:style w:type="table" w:default="1" w:styleId="TableNormal">
     <w:name w:val="Normal Table"/>
     <w:uiPriority w:val="99"/>
     <w:semiHidden/>
     <w:unhideWhenUsed/>
-    <w:qFormat/>
     <w:tblPr>
       <w:tblInd w:w="0" w:type="dxa"/>
       <w:tblCellMar>
@@ -1218,16 +1266,16 @@
       </w:tblCellMar>
     </w:tblPr>
   </w:style>
-  <w:style w:type="numbering" w:default="1" w:styleId="a2">
+  <w:style w:type="numbering" w:default="1" w:styleId="NoList">
     <w:name w:val="No List"/>
     <w:uiPriority w:val="99"/>
     <w:semiHidden/>
     <w:unhideWhenUsed/>
   </w:style>
-  <w:style w:type="character" w:customStyle="1" w:styleId="10">
-    <w:name w:val="Заголовок 1 Знак"/>
-    <w:basedOn w:val="a0"/>
-    <w:link w:val="1"/>
+  <w:style w:type="character" w:customStyle="1" w:styleId="Heading1Char">
+    <w:name w:val="Heading 1 Char"/>
+    <w:basedOn w:val="DefaultParagraphFont"/>
+    <w:link w:val="Heading1"/>
     <w:uiPriority w:val="9"/>
     <w:rsid w:val="00010ED1"/>
     <w:rPr>
@@ -1240,10 +1288,10 @@
       <w:lang w:val="uk-UA"/>
     </w:rPr>
   </w:style>
-  <w:style w:type="character" w:customStyle="1" w:styleId="20">
-    <w:name w:val="Заголовок 2 Знак"/>
-    <w:basedOn w:val="a0"/>
-    <w:link w:val="2"/>
+  <w:style w:type="character" w:customStyle="1" w:styleId="Heading2Char">
+    <w:name w:val="Heading 2 Char"/>
+    <w:basedOn w:val="DefaultParagraphFont"/>
+    <w:link w:val="Heading2"/>
     <w:uiPriority w:val="9"/>
     <w:rsid w:val="000C5F65"/>
     <w:rPr>
@@ -1253,6 +1301,196 @@
       <w:szCs w:val="26"/>
       <w:lang w:val="uk-UA"/>
     </w:rPr>
+  </w:style>
+</w:styles>
+</file>
+
+<file path=word/stylesWithEffects.xml><?xml version="1.0" encoding="utf-8"?>
+<w:styles xmlns:wpc="http://schemas.microsoft.com/office/word/2010/wordprocessingCanvas" xmlns:mc="http://schemas.openxmlformats.org/markup-compatibility/2006" xmlns:o="urn:schemas-microsoft-com:office:office" xmlns:r="http://schemas.openxmlformats.org/officeDocument/2006/relationships" xmlns:m="http://schemas.openxmlformats.org/officeDocument/2006/math" xmlns:v="urn:schemas-microsoft-com:vml" xmlns:wp14="http://schemas.microsoft.com/office/word/2010/wordprocessingDrawing" xmlns:wp="http://schemas.openxmlformats.org/drawingml/2006/wordprocessingDrawing" xmlns:w10="urn:schemas-microsoft-com:office:word" xmlns:w="http://schemas.openxmlformats.org/wordprocessingml/2006/main" xmlns:w14="http://schemas.microsoft.com/office/word/2010/wordml" xmlns:wpg="http://schemas.microsoft.com/office/word/2010/wordprocessingGroup" xmlns:wpi="http://schemas.microsoft.com/office/word/2010/wordprocessingInk" xmlns:wne="http://schemas.microsoft.com/office/word/2006/wordml" xmlns:wps="http://schemas.microsoft.com/office/word/2010/wordprocessingShape" mc:Ignorable="w14 wp14">
+  <w:docDefaults>
+    <w:rPrDefault>
+      <w:rPr>
+        <w:rFonts w:asciiTheme="minorHAnsi" w:eastAsiaTheme="minorEastAsia" w:hAnsiTheme="minorHAnsi" w:cstheme="minorBidi"/>
+        <w:sz w:val="22"/>
+        <w:szCs w:val="22"/>
+        <w:lang w:val="en-US" w:eastAsia="en-US" w:bidi="ar-SA"/>
+      </w:rPr>
+    </w:rPrDefault>
+    <w:pPrDefault>
+      <w:pPr>
+        <w:spacing w:after="200" w:line="276" w:lineRule="auto"/>
+      </w:pPr>
+    </w:pPrDefault>
+  </w:docDefaults>
+  <w:latentStyles w:defLockedState="0" w:defUIPriority="99" w:defSemiHidden="1" w:defUnhideWhenUsed="1" w:defQFormat="0" w:count="267">
+    <w:lsdException w:name="Normal" w:semiHidden="0" w:uiPriority="0" w:unhideWhenUsed="0" w:qFormat="1"/>
+    <w:lsdException w:name="heading 1" w:semiHidden="0" w:uiPriority="9" w:unhideWhenUsed="0" w:qFormat="1"/>
+    <w:lsdException w:name="heading 2" w:uiPriority="9" w:qFormat="1"/>
+    <w:lsdException w:name="heading 3" w:uiPriority="9" w:qFormat="1"/>
+    <w:lsdException w:name="heading 4" w:uiPriority="9" w:qFormat="1"/>
+    <w:lsdException w:name="heading 5" w:uiPriority="9" w:qFormat="1"/>
+    <w:lsdException w:name="heading 6" w:uiPriority="9" w:qFormat="1"/>
+    <w:lsdException w:name="heading 7" w:uiPriority="9" w:qFormat="1"/>
+    <w:lsdException w:name="heading 8" w:uiPriority="9" w:qFormat="1"/>
+    <w:lsdException w:name="heading 9" w:uiPriority="9" w:qFormat="1"/>
+    <w:lsdException w:name="toc 1" w:uiPriority="39"/>
+    <w:lsdException w:name="toc 2" w:uiPriority="39"/>
+    <w:lsdException w:name="toc 3" w:uiPriority="39"/>
+    <w:lsdException w:name="toc 4" w:uiPriority="39"/>
+    <w:lsdException w:name="toc 5" w:uiPriority="39"/>
+    <w:lsdException w:name="toc 6" w:uiPriority="39"/>
+    <w:lsdException w:name="toc 7" w:uiPriority="39"/>
+    <w:lsdException w:name="toc 8" w:uiPriority="39"/>
+    <w:lsdException w:name="toc 9" w:uiPriority="39"/>
+    <w:lsdException w:name="caption" w:uiPriority="35" w:qFormat="1"/>
+    <w:lsdException w:name="Title" w:semiHidden="0" w:uiPriority="10" w:unhideWhenUsed="0" w:qFormat="1"/>
+    <w:lsdException w:name="Default Paragraph Font" w:uiPriority="1"/>
+    <w:lsdException w:name="Subtitle" w:semiHidden="0" w:uiPriority="11" w:unhideWhenUsed="0" w:qFormat="1"/>
+    <w:lsdException w:name="Strong" w:semiHidden="0" w:uiPriority="22" w:unhideWhenUsed="0" w:qFormat="1"/>
+    <w:lsdException w:name="Emphasis" w:semiHidden="0" w:uiPriority="20" w:unhideWhenUsed="0" w:qFormat="1"/>
+    <w:lsdException w:name="Table Grid" w:semiHidden="0" w:uiPriority="59" w:unhideWhenUsed="0"/>
+    <w:lsdException w:name="Placeholder Text" w:unhideWhenUsed="0"/>
+    <w:lsdException w:name="No Spacing" w:semiHidden="0" w:uiPriority="1" w:unhideWhenUsed="0" w:qFormat="1"/>
+    <w:lsdException w:name="Light Shading" w:semiHidden="0" w:uiPriority="60" w:unhideWhenUsed="0"/>
+    <w:lsdException w:name="Light List" w:semiHidden="0" w:uiPriority="61" w:unhideWhenUsed="0"/>
+    <w:lsdException w:name="Light Grid" w:semiHidden="0" w:uiPriority="62" w:unhideWhenUsed="0"/>
+    <w:lsdException w:name="Medium Shading 1" w:semiHidden="0" w:uiPriority="63" w:unhideWhenUsed="0"/>
+    <w:lsdException w:name="Medium Shading 2" w:semiHidden="0" w:uiPriority="64" w:unhideWhenUsed="0"/>
+    <w:lsdException w:name="Medium List 1" w:semiHidden="0" w:uiPriority="65" w:unhideWhenUsed="0"/>
+    <w:lsdException w:name="Medium List 2" w:semiHidden="0" w:uiPriority="66" w:unhideWhenUsed="0"/>
+    <w:lsdException w:name="Medium Grid 1" w:semiHidden="0" w:uiPriority="67" w:unhideWhenUsed="0"/>
+    <w:lsdException w:name="Medium Grid 2" w:semiHidden="0" w:uiPriority="68" w:unhideWhenUsed="0"/>
+    <w:lsdException w:name="Medium Grid 3" w:semiHidden="0" w:uiPriority="69" w:unhideWhenUsed="0"/>
+    <w:lsdException w:name="Dark List" w:semiHidden="0" w:uiPriority="70" w:unhideWhenUsed="0"/>
+    <w:lsdException w:name="Colorful Shading" w:semiHidden="0" w:uiPriority="71" w:unhideWhenUsed="0"/>
+    <w:lsdException w:name="Colorful List" w:semiHidden="0" w:uiPriority="72" w:unhideWhenUsed="0"/>
+    <w:lsdException w:name="Colorful Grid" w:semiHidden="0" w:uiPriority="73" w:unhideWhenUsed="0"/>
+    <w:lsdException w:name="Light Shading Accent 1" w:semiHidden="0" w:uiPriority="60" w:unhideWhenUsed="0"/>
+    <w:lsdException w:name="Light List Accent 1" w:semiHidden="0" w:uiPriority="61" w:unhideWhenUsed="0"/>
+    <w:lsdException w:name="Light Grid Accent 1" w:semiHidden="0" w:uiPriority="62" w:unhideWhenUsed="0"/>
+    <w:lsdException w:name="Medium Shading 1 Accent 1" w:semiHidden="0" w:uiPriority="63" w:unhideWhenUsed="0"/>
+    <w:lsdException w:name="Medium Shading 2 Accent 1" w:semiHidden="0" w:uiPriority="64" w:unhideWhenUsed="0"/>
+    <w:lsdException w:name="Medium List 1 Accent 1" w:semiHidden="0" w:uiPriority="65" w:unhideWhenUsed="0"/>
+    <w:lsdException w:name="Revision" w:unhideWhenUsed="0"/>
+    <w:lsdException w:name="List Paragraph" w:semiHidden="0" w:uiPriority="34" w:unhideWhenUsed="0" w:qFormat="1"/>
+    <w:lsdException w:name="Quote" w:semiHidden="0" w:uiPriority="29" w:unhideWhenUsed="0" w:qFormat="1"/>
+    <w:lsdException w:name="Intense Quote" w:semiHidden="0" w:uiPriority="30" w:unhideWhenUsed="0" w:qFormat="1"/>
+    <w:lsdException w:name="Medium List 2 Accent 1" w:semiHidden="0" w:uiPriority="66" w:unhideWhenUsed="0"/>
+    <w:lsdException w:name="Medium Grid 1 Accent 1" w:semiHidden="0" w:uiPriority="67" w:unhideWhenUsed="0"/>
+    <w:lsdException w:name="Medium Grid 2 Accent 1" w:semiHidden="0" w:uiPriority="68" w:unhideWhenUsed="0"/>
+    <w:lsdException w:name="Medium Grid 3 Accent 1" w:semiHidden="0" w:uiPriority="69" w:unhideWhenUsed="0"/>
+    <w:lsdException w:name="Dark List Accent 1" w:semiHidden="0" w:uiPriority="70" w:unhideWhenUsed="0"/>
+    <w:lsdException w:name="Colorful Shading Accent 1" w:semiHidden="0" w:uiPriority="71" w:unhideWhenUsed="0"/>
+    <w:lsdException w:name="Colorful List Accent 1" w:semiHidden="0" w:uiPriority="72" w:unhideWhenUsed="0"/>
+    <w:lsdException w:name="Colorful Grid Accent 1" w:semiHidden="0" w:uiPriority="73" w:unhideWhenUsed="0"/>
+    <w:lsdException w:name="Light Shading Accent 2" w:semiHidden="0" w:uiPriority="60" w:unhideWhenUsed="0"/>
+    <w:lsdException w:name="Light List Accent 2" w:semiHidden="0" w:uiPriority="61" w:unhideWhenUsed="0"/>
+    <w:lsdException w:name="Light Grid Accent 2" w:semiHidden="0" w:uiPriority="62" w:unhideWhenUsed="0"/>
+    <w:lsdException w:name="Medium Shading 1 Accent 2" w:semiHidden="0" w:uiPriority="63" w:unhideWhenUsed="0"/>
+    <w:lsdException w:name="Medium Shading 2 Accent 2" w:semiHidden="0" w:uiPriority="64" w:unhideWhenUsed="0"/>
+    <w:lsdException w:name="Medium List 1 Accent 2" w:semiHidden="0" w:uiPriority="65" w:unhideWhenUsed="0"/>
+    <w:lsdException w:name="Medium List 2 Accent 2" w:semiHidden="0" w:uiPriority="66" w:unhideWhenUsed="0"/>
+    <w:lsdException w:name="Medium Grid 1 Accent 2" w:semiHidden="0" w:uiPriority="67" w:unhideWhenUsed="0"/>
+    <w:lsdException w:name="Medium Grid 2 Accent 2" w:semiHidden="0" w:uiPriority="68" w:unhideWhenUsed="0"/>
+    <w:lsdException w:name="Medium Grid 3 Accent 2" w:semiHidden="0" w:uiPriority="69" w:unhideWhenUsed="0"/>
+    <w:lsdException w:name="Dark List Accent 2" w:semiHidden="0" w:uiPriority="70" w:unhideWhenUsed="0"/>
+    <w:lsdException w:name="Colorful Shading Accent 2" w:semiHidden="0" w:uiPriority="71" w:unhideWhenUsed="0"/>
+    <w:lsdException w:name="Colorful List Accent 2" w:semiHidden="0" w:uiPriority="72" w:unhideWhenUsed="0"/>
+    <w:lsdException w:name="Colorful Grid Accent 2" w:semiHidden="0" w:uiPriority="73" w:unhideWhenUsed="0"/>
+    <w:lsdException w:name="Light Shading Accent 3" w:semiHidden="0" w:uiPriority="60" w:unhideWhenUsed="0"/>
+    <w:lsdException w:name="Light List Accent 3" w:semiHidden="0" w:uiPriority="61" w:unhideWhenUsed="0"/>
+    <w:lsdException w:name="Light Grid Accent 3" w:semiHidden="0" w:uiPriority="62" w:unhideWhenUsed="0"/>
+    <w:lsdException w:name="Medium Shading 1 Accent 3" w:semiHidden="0" w:uiPriority="63" w:unhideWhenUsed="0"/>
+    <w:lsdException w:name="Medium Shading 2 Accent 3" w:semiHidden="0" w:uiPriority="64" w:unhideWhenUsed="0"/>
+    <w:lsdException w:name="Medium List 1 Accent 3" w:semiHidden="0" w:uiPriority="65" w:unhideWhenUsed="0"/>
+    <w:lsdException w:name="Medium List 2 Accent 3" w:semiHidden="0" w:uiPriority="66" w:unhideWhenUsed="0"/>
+    <w:lsdException w:name="Medium Grid 1 Accent 3" w:semiHidden="0" w:uiPriority="67" w:unhideWhenUsed="0"/>
+    <w:lsdException w:name="Medium Grid 2 Accent 3" w:semiHidden="0" w:uiPriority="68" w:unhideWhenUsed="0"/>
+    <w:lsdException w:name="Medium Grid 3 Accent 3" w:semiHidden="0" w:uiPriority="69" w:unhideWhenUsed="0"/>
+    <w:lsdException w:name="Dark List Accent 3" w:semiHidden="0" w:uiPriority="70" w:unhideWhenUsed="0"/>
+    <w:lsdException w:name="Colorful Shading Accent 3" w:semiHidden="0" w:uiPriority="71" w:unhideWhenUsed="0"/>
+    <w:lsdException w:name="Colorful List Accent 3" w:semiHidden="0" w:uiPriority="72" w:unhideWhenUsed="0"/>
+    <w:lsdException w:name="Colorful Grid Accent 3" w:semiHidden="0" w:uiPriority="73" w:unhideWhenUsed="0"/>
+    <w:lsdException w:name="Light Shading Accent 4" w:semiHidden="0" w:uiPriority="60" w:unhideWhenUsed="0"/>
+    <w:lsdException w:name="Light List Accent 4" w:semiHidden="0" w:uiPriority="61" w:unhideWhenUsed="0"/>
+    <w:lsdException w:name="Light Grid Accent 4" w:semiHidden="0" w:uiPriority="62" w:unhideWhenUsed="0"/>
+    <w:lsdException w:name="Medium Shading 1 Accent 4" w:semiHidden="0" w:uiPriority="63" w:unhideWhenUsed="0"/>
+    <w:lsdException w:name="Medium Shading 2 Accent 4" w:semiHidden="0" w:uiPriority="64" w:unhideWhenUsed="0"/>
+    <w:lsdException w:name="Medium List 1 Accent 4" w:semiHidden="0" w:uiPriority="65" w:unhideWhenUsed="0"/>
+    <w:lsdException w:name="Medium List 2 Accent 4" w:semiHidden="0" w:uiPriority="66" w:unhideWhenUsed="0"/>
+    <w:lsdException w:name="Medium Grid 1 Accent 4" w:semiHidden="0" w:uiPriority="67" w:unhideWhenUsed="0"/>
+    <w:lsdException w:name="Medium Grid 2 Accent 4" w:semiHidden="0" w:uiPriority="68" w:unhideWhenUsed="0"/>
+    <w:lsdException w:name="Medium Grid 3 Accent 4" w:semiHidden="0" w:uiPriority="69" w:unhideWhenUsed="0"/>
+    <w:lsdException w:name="Dark List Accent 4" w:semiHidden="0" w:uiPriority="70" w:unhideWhenUsed="0"/>
+    <w:lsdException w:name="Colorful Shading Accent 4" w:semiHidden="0" w:uiPriority="71" w:unhideWhenUsed="0"/>
+    <w:lsdException w:name="Colorful List Accent 4" w:semiHidden="0" w:uiPriority="72" w:unhideWhenUsed="0"/>
+    <w:lsdException w:name="Colorful Grid Accent 4" w:semiHidden="0" w:uiPriority="73" w:unhideWhenUsed="0"/>
+    <w:lsdException w:name="Light Shading Accent 5" w:semiHidden="0" w:uiPriority="60" w:unhideWhenUsed="0"/>
+    <w:lsdException w:name="Light List Accent 5" w:semiHidden="0" w:uiPriority="61" w:unhideWhenUsed="0"/>
+    <w:lsdException w:name="Light Grid Accent 5" w:semiHidden="0" w:uiPriority="62" w:unhideWhenUsed="0"/>
+    <w:lsdException w:name="Medium Shading 1 Accent 5" w:semiHidden="0" w:uiPriority="63" w:unhideWhenUsed="0"/>
+    <w:lsdException w:name="Medium Shading 2 Accent 5" w:semiHidden="0" w:uiPriority="64" w:unhideWhenUsed="0"/>
+    <w:lsdException w:name="Medium List 1 Accent 5" w:semiHidden="0" w:uiPriority="65" w:unhideWhenUsed="0"/>
+    <w:lsdException w:name="Medium List 2 Accent 5" w:semiHidden="0" w:uiPriority="66" w:unhideWhenUsed="0"/>
+    <w:lsdException w:name="Medium Grid 1 Accent 5" w:semiHidden="0" w:uiPriority="67" w:unhideWhenUsed="0"/>
+    <w:lsdException w:name="Medium Grid 2 Accent 5" w:semiHidden="0" w:uiPriority="68" w:unhideWhenUsed="0"/>
+    <w:lsdException w:name="Medium Grid 3 Accent 5" w:semiHidden="0" w:uiPriority="69" w:unhideWhenUsed="0"/>
+    <w:lsdException w:name="Dark List Accent 5" w:semiHidden="0" w:uiPriority="70" w:unhideWhenUsed="0"/>
+    <w:lsdException w:name="Colorful Shading Accent 5" w:semiHidden="0" w:uiPriority="71" w:unhideWhenUsed="0"/>
+    <w:lsdException w:name="Colorful List Accent 5" w:semiHidden="0" w:uiPriority="72" w:unhideWhenUsed="0"/>
+    <w:lsdException w:name="Colorful Grid Accent 5" w:semiHidden="0" w:uiPriority="73" w:unhideWhenUsed="0"/>
+    <w:lsdException w:name="Light Shading Accent 6" w:semiHidden="0" w:uiPriority="60" w:unhideWhenUsed="0"/>
+    <w:lsdException w:name="Light List Accent 6" w:semiHidden="0" w:uiPriority="61" w:unhideWhenUsed="0"/>
+    <w:lsdException w:name="Light Grid Accent 6" w:semiHidden="0" w:uiPriority="62" w:unhideWhenUsed="0"/>
+    <w:lsdException w:name="Medium Shading 1 Accent 6" w:semiHidden="0" w:uiPriority="63" w:unhideWhenUsed="0"/>
+    <w:lsdException w:name="Medium Shading 2 Accent 6" w:semiHidden="0" w:uiPriority="64" w:unhideWhenUsed="0"/>
+    <w:lsdException w:name="Medium List 1 Accent 6" w:semiHidden="0" w:uiPriority="65" w:unhideWhenUsed="0"/>
+    <w:lsdException w:name="Medium List 2 Accent 6" w:semiHidden="0" w:uiPriority="66" w:unhideWhenUsed="0"/>
+    <w:lsdException w:name="Medium Grid 1 Accent 6" w:semiHidden="0" w:uiPriority="67" w:unhideWhenUsed="0"/>
+    <w:lsdException w:name="Medium Grid 2 Accent 6" w:semiHidden="0" w:uiPriority="68" w:unhideWhenUsed="0"/>
+    <w:lsdException w:name="Medium Grid 3 Accent 6" w:semiHidden="0" w:uiPriority="69" w:unhideWhenUsed="0"/>
+    <w:lsdException w:name="Dark List Accent 6" w:semiHidden="0" w:uiPriority="70" w:unhideWhenUsed="0"/>
+    <w:lsdException w:name="Colorful Shading Accent 6" w:semiHidden="0" w:uiPriority="71" w:unhideWhenUsed="0"/>
+    <w:lsdException w:name="Colorful List Accent 6" w:semiHidden="0" w:uiPriority="72" w:unhideWhenUsed="0"/>
+    <w:lsdException w:name="Colorful Grid Accent 6" w:semiHidden="0" w:uiPriority="73" w:unhideWhenUsed="0"/>
+    <w:lsdException w:name="Subtle Emphasis" w:semiHidden="0" w:uiPriority="19" w:unhideWhenUsed="0" w:qFormat="1"/>
+    <w:lsdException w:name="Intense Emphasis" w:semiHidden="0" w:uiPriority="21" w:unhideWhenUsed="0" w:qFormat="1"/>
+    <w:lsdException w:name="Subtle Reference" w:semiHidden="0" w:uiPriority="31" w:unhideWhenUsed="0" w:qFormat="1"/>
+    <w:lsdException w:name="Intense Reference" w:semiHidden="0" w:uiPriority="32" w:unhideWhenUsed="0" w:qFormat="1"/>
+    <w:lsdException w:name="Book Title" w:semiHidden="0" w:uiPriority="33" w:unhideWhenUsed="0" w:qFormat="1"/>
+    <w:lsdException w:name="Bibliography" w:uiPriority="37"/>
+    <w:lsdException w:name="TOC Heading" w:uiPriority="39" w:qFormat="1"/>
+  </w:latentStyles>
+  <w:style w:type="paragraph" w:default="1" w:styleId="Normal">
+    <w:name w:val="Normal"/>
+    <w:qFormat/>
+  </w:style>
+  <w:style w:type="character" w:default="1" w:styleId="DefaultParagraphFont">
+    <w:name w:val="Default Paragraph Font"/>
+    <w:uiPriority w:val="1"/>
+    <w:semiHidden/>
+    <w:unhideWhenUsed/>
+  </w:style>
+  <w:style w:type="table" w:default="1" w:styleId="TableNormal">
+    <w:name w:val="Normal Table"/>
+    <w:uiPriority w:val="99"/>
+    <w:semiHidden/>
+    <w:unhideWhenUsed/>
+    <w:tblPr>
+      <w:tblInd w:w="0" w:type="dxa"/>
+      <w:tblCellMar>
+        <w:top w:w="0" w:type="dxa"/>
+        <w:left w:w="108" w:type="dxa"/>
+        <w:bottom w:w="0" w:type="dxa"/>
+        <w:right w:w="108" w:type="dxa"/>
+      </w:tblCellMar>
+    </w:tblPr>
+  </w:style>
+  <w:style w:type="numbering" w:default="1" w:styleId="NoList">
+    <w:name w:val="No List"/>
+    <w:uiPriority w:val="99"/>
+    <w:semiHidden/>
+    <w:unhideWhenUsed/>
   </w:style>
 </w:styles>
 </file>

</xml_diff>